<commit_message>
Added Screenshots To PPT
</commit_message>
<xml_diff>
--- a/Mns-Project-Report.docx
+++ b/Mns-Project-Report.docx
@@ -1200,7 +1200,35 @@
           <w:rFonts w:ascii="Times New Roman" w:hAnsi="Times New Roman" w:cs="Times New Roman"/>
           <w:sz w:val="32"/>
         </w:rPr>
-        <w:t xml:space="preserve"> The visualization of vehicle and distribution centre utilization combined with statistical data can be used by expert to redefine vehicle schedule. For example, it can be easily seen from Figure 4 that only few vehicles have idle periods so long (longer than 10 minutes) that they should have been taken into account. Possible transformations of the schedule are </w:t>
+        <w:t xml:space="preserve"> The visualization of vehicle and distribution centre utilization combined with statistical data can be used by expert to redefine vehicle schedule. For example, it</w:t>
+      </w:r>
+      <w:r>
+        <w:rPr>
+          <w:rFonts w:ascii="Times New Roman" w:hAnsi="Times New Roman" w:cs="Times New Roman"/>
+          <w:sz w:val="32"/>
+        </w:rPr>
+        <w:t xml:space="preserve"> can be easily seen from Screenshots</w:t>
+      </w:r>
+      <w:r>
+        <w:rPr>
+          <w:rFonts w:ascii="Times New Roman" w:hAnsi="Times New Roman" w:cs="Times New Roman"/>
+          <w:sz w:val="32"/>
+        </w:rPr>
+        <w:t xml:space="preserve"> that only few vehicles have id</w:t>
+      </w:r>
+      <w:r>
+        <w:rPr>
+          <w:rFonts w:ascii="Times New Roman" w:hAnsi="Times New Roman" w:cs="Times New Roman"/>
+          <w:sz w:val="32"/>
+        </w:rPr>
+        <w:t>le periods so long (longer than 5</w:t>
+      </w:r>
+      <w:r>
+        <w:rPr>
+          <w:rFonts w:ascii="Times New Roman" w:hAnsi="Times New Roman" w:cs="Times New Roman"/>
+          <w:sz w:val="32"/>
+        </w:rPr>
+        <w:t xml:space="preserve">0 minutes) that they should have been taken into account. Possible transformations of the </w:t>
       </w:r>
       <w:r>
         <w:rPr>
@@ -1208,7 +1236,21 @@
           <w:sz w:val="32"/>
         </w:rPr>
         <w:lastRenderedPageBreak/>
-        <w:t>also visible, for example, the second trip of the fourth vehicle could be assigned for the third vehicle to prevent long idle period of the fourth vehicle.</w:t>
+        <w:t>schedule are also visible, for example, the second trip of the fourth vehicle could be assigned for the third vehicle to prevent long idle period of the fourth vehicle</w:t>
+      </w:r>
+      <w:r>
+        <w:rPr>
+          <w:rFonts w:ascii="Times New Roman" w:hAnsi="Times New Roman" w:cs="Times New Roman"/>
+          <w:sz w:val="32"/>
+        </w:rPr>
+        <w:t xml:space="preserve"> in third screenshot</w:t>
+      </w:r>
+      <w:r>
+        <w:rPr>
+          <w:rFonts w:ascii="Times New Roman" w:hAnsi="Times New Roman" w:cs="Times New Roman"/>
+          <w:sz w:val="32"/>
+        </w:rPr>
+        <w:t>.</w:t>
       </w:r>
     </w:p>
     <w:p>
@@ -1540,6 +1582,9 @@
     </w:p>
     <w:p>
       <w:pPr>
+        <w:tabs>
+          <w:tab w:val="right" w:pos="9360"/>
+        </w:tabs>
         <w:jc w:val="left"/>
         <w:rPr>
           <w:rFonts w:ascii="Times New Roman" w:hAnsi="Times New Roman" w:cs="Times New Roman"/>
@@ -1556,6 +1601,9 @@
           <w:t>https://github.com/MuskanGupta1503/Modelling-and-Simulation</w:t>
         </w:r>
       </w:hyperlink>
+      <w:r>
+        <w:tab/>
+      </w:r>
     </w:p>
     <w:p>
       <w:pPr>

</xml_diff>